<commit_message>
pequeño cambio en el docx
</commit_message>
<xml_diff>
--- a/Nuevo Documento de Microsoft Word.docx
+++ b/Nuevo Documento de Microsoft Word.docx
@@ -1125,6 +1125,7 @@
           <w:color w:val="auto"/>
           <w:sz w:val="22"/>
           <w:szCs w:val="22"/>
+          <w:lang w:eastAsia="en-US"/>
         </w:rPr>
         <w:id w:val="1283081585"/>
         <w:docPartObj>
@@ -1135,7 +1136,6 @@
       <w:sdtEndPr>
         <w:rPr>
           <w:rFonts w:eastAsiaTheme="minorHAnsi" w:cstheme="minorBidi"/>
-          <w:lang w:eastAsia="en-US"/>
         </w:rPr>
       </w:sdtEndPr>
       <w:sdtContent>
@@ -1155,6 +1155,8 @@
             </w:rPr>
             <w:t>Índice</w:t>
           </w:r>
+          <w:bookmarkStart w:id="0" w:name="_GoBack"/>
+          <w:bookmarkEnd w:id="0"/>
         </w:p>
         <w:p>
           <w:pPr>
@@ -1165,14 +1167,14 @@
               <w:b/>
               <w:bCs/>
             </w:rPr>
-            <w:t>2. I</w:t>
+            <w:t>1</w:t>
           </w:r>
           <w:r>
             <w:rPr>
               <w:b/>
               <w:bCs/>
             </w:rPr>
-            <w:t>ntroducción</w:t>
+            <w:t>. Introducción</w:t>
           </w:r>
           <w:r>
             <w:ptab w:relativeTo="margin" w:alignment="right" w:leader="dot"/>
@@ -1219,7 +1221,7 @@
           <w:pPr>
             <w:pStyle w:val="TDC1"/>
           </w:pPr>
-          <w:bookmarkStart w:id="0" w:name="_Hlk528274124"/>
+          <w:bookmarkStart w:id="1" w:name="_Hlk528274124"/>
           <w:r>
             <w:rPr>
               <w:b/>
@@ -1238,7 +1240,7 @@
             <w:t>4</w:t>
           </w:r>
         </w:p>
-        <w:bookmarkEnd w:id="0"/>
+        <w:bookmarkEnd w:id="1"/>
         <w:p>
           <w:pPr>
             <w:pStyle w:val="TDC2"/>
@@ -1282,21 +1284,7 @@
               <w:b/>
               <w:bCs/>
             </w:rPr>
-            <w:t>3</w:t>
-          </w:r>
-          <w:r>
-            <w:rPr>
-              <w:b/>
-              <w:bCs/>
-            </w:rPr>
-            <w:t xml:space="preserve">. </w:t>
-          </w:r>
-          <w:r>
-            <w:rPr>
-              <w:b/>
-              <w:bCs/>
-            </w:rPr>
-            <w:t>Descripción de la situación actual</w:t>
+            <w:t>3. Descripción de la situación actual</w:t>
           </w:r>
           <w:r>
             <w:ptab w:relativeTo="margin" w:alignment="right" w:leader="dot"/>
@@ -1336,13 +1324,7 @@
             <w:ind w:left="216"/>
           </w:pPr>
           <w:r>
-            <w:t xml:space="preserve">    3.1</w:t>
-          </w:r>
-          <w:r>
-            <w:t xml:space="preserve">.1 </w:t>
-          </w:r>
-          <w:r>
-            <w:t>Fortalezas de la situación actual</w:t>
+            <w:t xml:space="preserve">    3.1.1 Fortalezas de la situación actual</w:t>
           </w:r>
           <w:r>
             <w:ptab w:relativeTo="margin" w:alignment="right" w:leader="dot"/>
@@ -1357,25 +1339,7 @@
             <w:ind w:left="0"/>
           </w:pPr>
           <w:r>
-            <w:t xml:space="preserve">        3</w:t>
-          </w:r>
-          <w:r>
-            <w:t>.</w:t>
-          </w:r>
-          <w:r>
-            <w:t>1.2</w:t>
-          </w:r>
-          <w:r>
-            <w:t xml:space="preserve"> </w:t>
-          </w:r>
-          <w:r>
-            <w:t>Debilidades</w:t>
-          </w:r>
-          <w:r>
-            <w:t xml:space="preserve"> de la situación actual</w:t>
-          </w:r>
-          <w:r>
-            <w:t xml:space="preserve"> </w:t>
+            <w:t xml:space="preserve">        3.1.2 Debilidades de la situación actual </w:t>
           </w:r>
           <w:r>
             <w:ptab w:relativeTo="margin" w:alignment="right" w:leader="dot"/>
@@ -1413,25 +1377,13 @@
         </w:p>
         <w:p>
           <w:r>
-            <w:t xml:space="preserve">        </w:t>
-          </w:r>
-          <w:r>
-            <w:t>3.</w:t>
-          </w:r>
-          <w:r>
-            <w:t>2</w:t>
-          </w:r>
-          <w:r>
-            <w:t>.</w:t>
-          </w:r>
-          <w:r>
-            <w:t xml:space="preserve">1 </w:t>
-          </w:r>
-          <w:bookmarkStart w:id="1" w:name="_Hlk528275666"/>
+            <w:t xml:space="preserve">        3.2.1 </w:t>
+          </w:r>
+          <w:bookmarkStart w:id="2" w:name="_Hlk528275666"/>
           <w:r>
             <w:t>Descripción de actores de negocio actuales</w:t>
           </w:r>
-          <w:bookmarkEnd w:id="1"/>
+          <w:bookmarkEnd w:id="2"/>
           <w:r>
             <w:t xml:space="preserve"> </w:t>
           </w:r>
@@ -1449,22 +1401,7 @@
             </w:rPr>
           </w:pPr>
           <w:r>
-            <w:t xml:space="preserve">        3.</w:t>
-          </w:r>
-          <w:r>
-            <w:t>2</w:t>
-          </w:r>
-          <w:r>
-            <w:t xml:space="preserve">.2 Descripción de </w:t>
-          </w:r>
-          <w:r>
-            <w:t>procesos</w:t>
-          </w:r>
-          <w:r>
-            <w:t xml:space="preserve"> de negocio actuales</w:t>
-          </w:r>
-          <w:r>
-            <w:t xml:space="preserve"> </w:t>
+            <w:t xml:space="preserve">        3.2.2 Descripción de procesos de negocio actuales </w:t>
           </w:r>
           <w:r>
             <w:ptab w:relativeTo="margin" w:alignment="right" w:leader="dot"/>
@@ -1507,22 +1444,7 @@
             </w:rPr>
           </w:pPr>
           <w:r>
-            <w:t xml:space="preserve">        3.</w:t>
-          </w:r>
-          <w:r>
-            <w:t>3</w:t>
-          </w:r>
-          <w:r>
-            <w:t>.</w:t>
-          </w:r>
-          <w:r>
-            <w:t>1</w:t>
-          </w:r>
-          <w:r>
-            <w:t xml:space="preserve"> Descripción del entorno de hardware actual</w:t>
-          </w:r>
-          <w:r>
-            <w:t xml:space="preserve"> </w:t>
+            <w:t xml:space="preserve">        3.3.1 Descripción del entorno de hardware actual </w:t>
           </w:r>
           <w:r>
             <w:ptab w:relativeTo="margin" w:alignment="right" w:leader="dot"/>
@@ -1538,22 +1460,7 @@
             </w:rPr>
           </w:pPr>
           <w:r>
-            <w:t xml:space="preserve">        3.</w:t>
-          </w:r>
-          <w:r>
-            <w:t>3</w:t>
-          </w:r>
-          <w:r>
-            <w:t xml:space="preserve">.2 Descripción del entorno de </w:t>
-          </w:r>
-          <w:r>
-            <w:t>soft</w:t>
-          </w:r>
-          <w:r>
-            <w:t>ware actual</w:t>
-          </w:r>
-          <w:r>
-            <w:t xml:space="preserve"> </w:t>
+            <w:t xml:space="preserve">        3.3.2 Descripción del entorno de software actual </w:t>
           </w:r>
           <w:r>
             <w:ptab w:relativeTo="margin" w:alignment="right" w:leader="dot"/>
@@ -1575,21 +1482,7 @@
               <w:b/>
               <w:bCs/>
             </w:rPr>
-            <w:t>4</w:t>
-          </w:r>
-          <w:r>
-            <w:rPr>
-              <w:b/>
-              <w:bCs/>
-            </w:rPr>
-            <w:t xml:space="preserve">. </w:t>
-          </w:r>
-          <w:r>
-            <w:rPr>
-              <w:b/>
-              <w:bCs/>
-            </w:rPr>
-            <w:t>Necesidad</w:t>
+            <w:t>4. Necesidad</w:t>
           </w:r>
           <w:r>
             <w:rPr>
@@ -1666,22 +1559,7 @@
         </w:p>
         <w:p>
           <w:r>
-            <w:t xml:space="preserve">        4</w:t>
-          </w:r>
-          <w:r>
-            <w:t>.</w:t>
-          </w:r>
-          <w:r>
-            <w:t>2</w:t>
-          </w:r>
-          <w:r>
-            <w:t>.</w:t>
-          </w:r>
-          <w:r>
-            <w:t>1</w:t>
-          </w:r>
-          <w:r>
-            <w:t xml:space="preserve"> Descripción </w:t>
+            <w:t xml:space="preserve">        4.2.1 Descripción </w:t>
           </w:r>
           <w:r>
             <w:t>de actores de negocio a implantar</w:t>
@@ -1703,19 +1581,7 @@
             </w:rPr>
           </w:pPr>
           <w:r>
-            <w:t xml:space="preserve">        </w:t>
-          </w:r>
-          <w:r>
-            <w:t>4</w:t>
-          </w:r>
-          <w:r>
-            <w:t>.</w:t>
-          </w:r>
-          <w:r>
-            <w:t>2</w:t>
-          </w:r>
-          <w:r>
-            <w:t>.2 Descripción de</w:t>
+            <w:t xml:space="preserve">        4.2.2 Descripción de</w:t>
           </w:r>
           <w:r>
             <w:t xml:space="preserve"> procesos de negocio a implantar</w:t>
@@ -2029,15 +1895,7 @@
           <w:sz w:val="28"/>
           <w:szCs w:val="28"/>
         </w:rPr>
-        <w:t>Debilidades</w:t>
-      </w:r>
-      <w:r>
-        <w:rPr>
-          <w:color w:val="44546A" w:themeColor="text2"/>
-          <w:sz w:val="28"/>
-          <w:szCs w:val="28"/>
-        </w:rPr>
-        <w:t xml:space="preserve"> de la situación actual</w:t>
+        <w:t>Debilidades de la situación actual</w:t>
       </w:r>
     </w:p>
     <w:p>
@@ -2217,23 +2075,7 @@
           <w:sz w:val="28"/>
           <w:szCs w:val="28"/>
         </w:rPr>
-        <w:t xml:space="preserve">Descripción del entorno de </w:t>
-      </w:r>
-      <w:r>
-        <w:rPr>
-          <w:color w:val="44546A" w:themeColor="text2"/>
-          <w:sz w:val="28"/>
-          <w:szCs w:val="28"/>
-        </w:rPr>
-        <w:t>soft</w:t>
-      </w:r>
-      <w:r>
-        <w:rPr>
-          <w:color w:val="44546A" w:themeColor="text2"/>
-          <w:sz w:val="28"/>
-          <w:szCs w:val="28"/>
-        </w:rPr>
-        <w:t>ware</w:t>
+        <w:t>Descripción del entorno de software</w:t>
       </w:r>
       <w:r>
         <w:rPr>
@@ -2273,8 +2115,6 @@
         </w:rPr>
         <w:t>Necesidades de negocio</w:t>
       </w:r>
-      <w:bookmarkStart w:id="2" w:name="_GoBack"/>
-      <w:bookmarkEnd w:id="2"/>
     </w:p>
     <w:p>
       <w:pPr>
@@ -2473,15 +2313,7 @@
           <w:sz w:val="28"/>
           <w:szCs w:val="28"/>
         </w:rPr>
-        <w:t>proceso</w:t>
-      </w:r>
-      <w:r>
-        <w:rPr>
-          <w:color w:val="44546A" w:themeColor="text2"/>
-          <w:sz w:val="28"/>
-          <w:szCs w:val="28"/>
-        </w:rPr>
-        <w:t>s</w:t>
+        <w:t>procesos</w:t>
       </w:r>
       <w:r>
         <w:rPr>
@@ -2545,15 +2377,7 @@
           <w:sz w:val="28"/>
           <w:szCs w:val="28"/>
         </w:rPr>
-        <w:t>implant</w:t>
-      </w:r>
-      <w:r>
-        <w:rPr>
-          <w:color w:val="44546A" w:themeColor="text2"/>
-          <w:sz w:val="28"/>
-          <w:szCs w:val="28"/>
-        </w:rPr>
-        <w:t>ar</w:t>
+        <w:t>implantar</w:t>
       </w:r>
     </w:p>
     <w:p>
@@ -4185,7 +4009,7 @@
 </file>
 
 <file path=customXml/itemProps1.xml><?xml version="1.0" encoding="utf-8"?>
-<ds:datastoreItem xmlns:ds="http://schemas.openxmlformats.org/officeDocument/2006/customXml" ds:itemID="{22B6571B-7565-44E8-A4C9-C11F991A23D2}">
+<ds:datastoreItem xmlns:ds="http://schemas.openxmlformats.org/officeDocument/2006/customXml" ds:itemID="{2A380A64-84A3-48D0-9E3A-A0508F042909}">
   <ds:schemaRefs>
     <ds:schemaRef ds:uri="http://schemas.openxmlformats.org/officeDocument/2006/bibliography"/>
   </ds:schemaRefs>

</xml_diff>